<commit_message>
added test documentation and screenshot evidences
</commit_message>
<xml_diff>
--- a/debug/Debug_Documentation.docx
+++ b/debug/Debug_Documentation.docx
@@ -218,7 +218,12 @@
       </w:r>
       <w:proofErr w:type="gramStart"/>
       <w:r>
-        <w:t>name</w:t>
+        <w:t>n</w:t>
+      </w:r>
+      <w:bookmarkStart w:id="0" w:name="_GoBack"/>
+      <w:bookmarkEnd w:id="0"/>
+      <w:r>
+        <w:t>ame</w:t>
       </w:r>
       <w:proofErr w:type="spellEnd"/>
       <w:r>
@@ -704,38 +709,349 @@
       </w:r>
       <w:proofErr w:type="gramEnd"/>
       <w:r>
-        <w:t>) gets stuck in an infinite loop</w:t>
-      </w:r>
-    </w:p>
-    <w:p>
-      <w:pPr>
-        <w:rPr>
-          <w:sz w:val="24"/>
-          <w:szCs w:val="24"/>
-        </w:rPr>
-      </w:pPr>
-    </w:p>
-    <w:p>
-      <w:pPr>
-        <w:rPr>
-          <w:sz w:val="24"/>
-          <w:szCs w:val="24"/>
-        </w:rPr>
-      </w:pPr>
-    </w:p>
-    <w:p>
-      <w:pPr>
-        <w:rPr>
-          <w:sz w:val="24"/>
-          <w:szCs w:val="24"/>
-        </w:rPr>
-      </w:pPr>
-      <w:bookmarkStart w:id="0" w:name="_GoBack"/>
-      <w:bookmarkEnd w:id="0"/>
+        <w:t xml:space="preserve">) </w:t>
+      </w:r>
+      <w:r>
+        <w:t xml:space="preserve">does not return any results even when the specified </w:t>
+      </w:r>
+      <w:proofErr w:type="spellStart"/>
+      <w:r>
+        <w:t>last_name</w:t>
+      </w:r>
+      <w:proofErr w:type="spellEnd"/>
+      <w:r>
+        <w:t xml:space="preserve"> is present in the list</w:t>
+      </w:r>
+    </w:p>
+    <w:p/>
+    <w:p>
+      <w:r>
+        <w:tab/>
+        <w:t xml:space="preserve">The picture below illustrates the issue with the current implementation of this function. Since </w:t>
+      </w:r>
+      <w:proofErr w:type="spellStart"/>
+      <w:r>
+        <w:t>last_name</w:t>
+      </w:r>
+      <w:proofErr w:type="spellEnd"/>
+      <w:r>
+        <w:t xml:space="preserve"> is case sensitive, results may not be found. </w:t>
+      </w:r>
+    </w:p>
+    <w:p/>
+    <w:p>
+      <w:r>
+        <w:rPr>
+          <w:noProof/>
+          <w:lang w:val="en-AU" w:eastAsia="en-AU"/>
+        </w:rPr>
+        <w:drawing>
+          <wp:anchor distT="0" distB="0" distL="114300" distR="114300" simplePos="0" relativeHeight="251660288" behindDoc="0" locked="0" layoutInCell="1" allowOverlap="1" wp14:anchorId="6ED3862D" wp14:editId="27CE74C3">
+            <wp:simplePos x="0" y="0"/>
+            <wp:positionH relativeFrom="margin">
+              <wp:align>center</wp:align>
+            </wp:positionH>
+            <wp:positionV relativeFrom="paragraph">
+              <wp:posOffset>300355</wp:posOffset>
+            </wp:positionV>
+            <wp:extent cx="7405370" cy="4019550"/>
+            <wp:effectExtent l="0" t="0" r="5080" b="0"/>
+            <wp:wrapSquare wrapText="bothSides"/>
+            <wp:docPr id="1" name="Picture 1"/>
+            <wp:cNvGraphicFramePr>
+              <a:graphicFrameLocks xmlns:a="http://schemas.openxmlformats.org/drawingml/2006/main" noChangeAspect="1"/>
+            </wp:cNvGraphicFramePr>
+            <a:graphic xmlns:a="http://schemas.openxmlformats.org/drawingml/2006/main">
+              <a:graphicData uri="http://schemas.openxmlformats.org/drawingml/2006/picture">
+                <pic:pic xmlns:pic="http://schemas.openxmlformats.org/drawingml/2006/picture">
+                  <pic:nvPicPr>
+                    <pic:cNvPr id="1" name="debug_search_all_evidence_2.png"/>
+                    <pic:cNvPicPr/>
+                  </pic:nvPicPr>
+                  <pic:blipFill>
+                    <a:blip r:embed="rId8" cstate="print">
+                      <a:extLst>
+                        <a:ext uri="{28A0092B-C50C-407E-A947-70E740481C1C}">
+                          <a14:useLocalDpi xmlns:a14="http://schemas.microsoft.com/office/drawing/2010/main" val="0"/>
+                        </a:ext>
+                      </a:extLst>
+                    </a:blip>
+                    <a:stretch>
+                      <a:fillRect/>
+                    </a:stretch>
+                  </pic:blipFill>
+                  <pic:spPr>
+                    <a:xfrm>
+                      <a:off x="0" y="0"/>
+                      <a:ext cx="7405370" cy="4019550"/>
+                    </a:xfrm>
+                    <a:prstGeom prst="rect">
+                      <a:avLst/>
+                    </a:prstGeom>
+                  </pic:spPr>
+                </pic:pic>
+              </a:graphicData>
+            </a:graphic>
+            <wp14:sizeRelH relativeFrom="margin">
+              <wp14:pctWidth>0</wp14:pctWidth>
+            </wp14:sizeRelH>
+            <wp14:sizeRelV relativeFrom="margin">
+              <wp14:pctHeight>0</wp14:pctHeight>
+            </wp14:sizeRelV>
+          </wp:anchor>
+        </w:drawing>
+      </w:r>
+    </w:p>
+    <w:p>
+      <w:pPr>
+        <w:rPr>
+          <w:sz w:val="24"/>
+          <w:szCs w:val="24"/>
+        </w:rPr>
+      </w:pPr>
+    </w:p>
+    <w:p>
+      <w:pPr>
+        <w:rPr>
+          <w:sz w:val="24"/>
+          <w:szCs w:val="24"/>
+        </w:rPr>
+      </w:pPr>
+    </w:p>
+    <w:p>
+      <w:pPr>
+        <w:rPr>
+          <w:sz w:val="24"/>
+          <w:szCs w:val="24"/>
+        </w:rPr>
+      </w:pPr>
+    </w:p>
+    <w:p>
+      <w:pPr>
+        <w:rPr>
+          <w:sz w:val="24"/>
+          <w:szCs w:val="24"/>
+        </w:rPr>
+      </w:pPr>
+    </w:p>
+    <w:p>
+      <w:pPr>
+        <w:rPr>
+          <w:sz w:val="24"/>
+          <w:szCs w:val="24"/>
+        </w:rPr>
+      </w:pPr>
+    </w:p>
+    <w:p>
+      <w:pPr>
+        <w:rPr>
+          <w:sz w:val="24"/>
+          <w:szCs w:val="24"/>
+        </w:rPr>
+      </w:pPr>
+    </w:p>
+    <w:p>
+      <w:pPr>
+        <w:rPr>
+          <w:sz w:val="24"/>
+          <w:szCs w:val="24"/>
+        </w:rPr>
+      </w:pPr>
+    </w:p>
+    <w:p>
+      <w:pPr>
+        <w:pStyle w:val="Heading2"/>
+      </w:pPr>
+      <w:r>
+        <w:rPr>
+          <w:sz w:val="24"/>
+          <w:szCs w:val="24"/>
+        </w:rPr>
+        <w:lastRenderedPageBreak/>
+        <w:tab/>
+      </w:r>
+      <w:r>
+        <w:t xml:space="preserve">Solution: </w:t>
+      </w:r>
+    </w:p>
+    <w:p/>
+    <w:p>
+      <w:pPr>
+        <w:rPr>
+          <w:sz w:val="24"/>
+          <w:szCs w:val="24"/>
+        </w:rPr>
+      </w:pPr>
+      <w:r>
+        <w:rPr>
+          <w:sz w:val="24"/>
+          <w:szCs w:val="24"/>
+        </w:rPr>
+        <w:t xml:space="preserve">In order to make the function work in a case insensitive manner, the </w:t>
+      </w:r>
+      <w:proofErr w:type="gramStart"/>
+      <w:r>
+        <w:rPr>
+          <w:sz w:val="24"/>
+          <w:szCs w:val="24"/>
+        </w:rPr>
+        <w:t>lower(</w:t>
+      </w:r>
+      <w:proofErr w:type="gramEnd"/>
+      <w:r>
+        <w:rPr>
+          <w:sz w:val="24"/>
+          <w:szCs w:val="24"/>
+        </w:rPr>
+        <w:t>) method needs to be applied:</w:t>
+      </w:r>
+    </w:p>
+    <w:p>
+      <w:pPr>
+        <w:rPr>
+          <w:sz w:val="24"/>
+          <w:szCs w:val="24"/>
+        </w:rPr>
+      </w:pPr>
+    </w:p>
+    <w:p>
+      <w:pPr>
+        <w:rPr>
+          <w:sz w:val="24"/>
+          <w:szCs w:val="24"/>
+        </w:rPr>
+      </w:pPr>
+    </w:p>
+    <w:p>
+      <w:pPr>
+        <w:rPr>
+          <w:sz w:val="24"/>
+          <w:szCs w:val="24"/>
+        </w:rPr>
+      </w:pPr>
+      <w:r>
+        <w:rPr>
+          <w:noProof/>
+          <w:sz w:val="24"/>
+          <w:szCs w:val="24"/>
+          <w:lang w:val="en-AU" w:eastAsia="en-AU"/>
+        </w:rPr>
+        <w:drawing>
+          <wp:anchor distT="0" distB="0" distL="114300" distR="114300" simplePos="0" relativeHeight="251661312" behindDoc="0" locked="0" layoutInCell="1" allowOverlap="1" wp14:anchorId="32127150" wp14:editId="203C1F91">
+            <wp:simplePos x="0" y="0"/>
+            <wp:positionH relativeFrom="margin">
+              <wp:align>center</wp:align>
+            </wp:positionH>
+            <wp:positionV relativeFrom="paragraph">
+              <wp:posOffset>352425</wp:posOffset>
+            </wp:positionV>
+            <wp:extent cx="7392670" cy="4000500"/>
+            <wp:effectExtent l="0" t="0" r="0" b="0"/>
+            <wp:wrapSquare wrapText="bothSides"/>
+            <wp:docPr id="2" name="Picture 2"/>
+            <wp:cNvGraphicFramePr>
+              <a:graphicFrameLocks xmlns:a="http://schemas.openxmlformats.org/drawingml/2006/main" noChangeAspect="1"/>
+            </wp:cNvGraphicFramePr>
+            <a:graphic xmlns:a="http://schemas.openxmlformats.org/drawingml/2006/main">
+              <a:graphicData uri="http://schemas.openxmlformats.org/drawingml/2006/picture">
+                <pic:pic xmlns:pic="http://schemas.openxmlformats.org/drawingml/2006/picture">
+                  <pic:nvPicPr>
+                    <pic:cNvPr id="2" name="debug_search_all_evidence_2_solution.png"/>
+                    <pic:cNvPicPr/>
+                  </pic:nvPicPr>
+                  <pic:blipFill>
+                    <a:blip r:embed="rId9" cstate="print">
+                      <a:extLst>
+                        <a:ext uri="{28A0092B-C50C-407E-A947-70E740481C1C}">
+                          <a14:useLocalDpi xmlns:a14="http://schemas.microsoft.com/office/drawing/2010/main" val="0"/>
+                        </a:ext>
+                      </a:extLst>
+                    </a:blip>
+                    <a:stretch>
+                      <a:fillRect/>
+                    </a:stretch>
+                  </pic:blipFill>
+                  <pic:spPr>
+                    <a:xfrm>
+                      <a:off x="0" y="0"/>
+                      <a:ext cx="7392670" cy="4000500"/>
+                    </a:xfrm>
+                    <a:prstGeom prst="rect">
+                      <a:avLst/>
+                    </a:prstGeom>
+                  </pic:spPr>
+                </pic:pic>
+              </a:graphicData>
+            </a:graphic>
+            <wp14:sizeRelH relativeFrom="margin">
+              <wp14:pctWidth>0</wp14:pctWidth>
+            </wp14:sizeRelH>
+            <wp14:sizeRelV relativeFrom="margin">
+              <wp14:pctHeight>0</wp14:pctHeight>
+            </wp14:sizeRelV>
+          </wp:anchor>
+        </w:drawing>
+      </w:r>
+    </w:p>
+    <w:p>
+      <w:pPr>
+        <w:rPr>
+          <w:sz w:val="24"/>
+          <w:szCs w:val="24"/>
+        </w:rPr>
+      </w:pPr>
+    </w:p>
+    <w:p>
+      <w:pPr>
+        <w:rPr>
+          <w:sz w:val="24"/>
+          <w:szCs w:val="24"/>
+        </w:rPr>
+      </w:pPr>
+    </w:p>
+    <w:p>
+      <w:pPr>
+        <w:rPr>
+          <w:sz w:val="24"/>
+          <w:szCs w:val="24"/>
+        </w:rPr>
+      </w:pPr>
+    </w:p>
+    <w:p>
+      <w:pPr>
+        <w:rPr>
+          <w:sz w:val="24"/>
+          <w:szCs w:val="24"/>
+        </w:rPr>
+      </w:pPr>
+    </w:p>
+    <w:p>
+      <w:pPr>
+        <w:rPr>
+          <w:sz w:val="24"/>
+          <w:szCs w:val="24"/>
+        </w:rPr>
+      </w:pPr>
+    </w:p>
+    <w:p>
+      <w:pPr>
+        <w:rPr>
+          <w:sz w:val="24"/>
+          <w:szCs w:val="24"/>
+        </w:rPr>
+      </w:pPr>
+    </w:p>
+    <w:p>
+      <w:pPr>
+        <w:rPr>
+          <w:sz w:val="24"/>
+          <w:szCs w:val="24"/>
+        </w:rPr>
+      </w:pPr>
     </w:p>
     <w:sectPr>
-      <w:headerReference w:type="default" r:id="rId8"/>
-      <w:footerReference w:type="default" r:id="rId9"/>
+      <w:headerReference w:type="default" r:id="rId10"/>
+      <w:footerReference w:type="default" r:id="rId11"/>
       <w:pgSz w:w="12240" w:h="15840"/>
       <w:pgMar w:top="1440" w:right="1440" w:bottom="1440" w:left="1440" w:header="720" w:footer="720" w:gutter="0"/>
       <w:cols w:space="720"/>
@@ -829,7 +1145,7 @@
             <w:rPr>
               <w:noProof/>
             </w:rPr>
-            <w:t>4</w:t>
+            <w:t>2</w:t>
           </w:r>
           <w:r>
             <w:fldChar w:fldCharType="end"/>
@@ -850,7 +1166,7 @@
             <w:rPr>
               <w:noProof/>
             </w:rPr>
-            <w:t>4</w:t>
+            <w:t>5</w:t>
           </w:r>
           <w:r>
             <w:fldChar w:fldCharType="end"/>
@@ -894,61 +1210,22 @@
 
 <file path=word/header1.xml><?xml version="1.0" encoding="utf-8"?>
 <w:hdr xmlns:wpc="http://schemas.microsoft.com/office/word/2010/wordprocessingCanvas" xmlns:cx="http://schemas.microsoft.com/office/drawing/2014/chartex" xmlns:cx1="http://schemas.microsoft.com/office/drawing/2015/9/8/chartex" xmlns:mc="http://schemas.openxmlformats.org/markup-compatibility/2006" xmlns:o="urn:schemas-microsoft-com:office:office" xmlns:r="http://schemas.openxmlformats.org/officeDocument/2006/relationships" xmlns:m="http://schemas.openxmlformats.org/officeDocument/2006/math" xmlns:v="urn:schemas-microsoft-com:vml" xmlns:wp14="http://schemas.microsoft.com/office/word/2010/wordprocessingDrawing" xmlns:wp="http://schemas.openxmlformats.org/drawingml/2006/wordprocessingDrawing" xmlns:w10="urn:schemas-microsoft-com:office:word" xmlns:w="http://schemas.openxmlformats.org/wordprocessingml/2006/main" xmlns:w14="http://schemas.microsoft.com/office/word/2010/wordml" xmlns:w15="http://schemas.microsoft.com/office/word/2012/wordml" xmlns:w16se="http://schemas.microsoft.com/office/word/2015/wordml/symex" xmlns:wpg="http://schemas.microsoft.com/office/word/2010/wordprocessingGroup" xmlns:wpi="http://schemas.microsoft.com/office/word/2010/wordprocessingInk" xmlns:wne="http://schemas.microsoft.com/office/word/2006/wordml" xmlns:wps="http://schemas.microsoft.com/office/word/2010/wordprocessingShape" mc:Ignorable="w14 w15 w16se wp14">
-  <w:tbl>
-    <w:tblPr>
-      <w:tblW w:w="0" w:type="auto"/>
-      <w:tblLayout w:type="fixed"/>
-      <w:tblLook w:val="06A0" w:firstRow="1" w:lastRow="0" w:firstColumn="1" w:lastColumn="0" w:noHBand="1" w:noVBand="1"/>
-    </w:tblPr>
-    <w:tblGrid>
-      <w:gridCol w:w="236"/>
-      <w:gridCol w:w="9090"/>
-      <w:gridCol w:w="236"/>
-    </w:tblGrid>
-    <w:tr>
-      <w:tc>
-        <w:tcPr>
-          <w:tcW w:w="135" w:type="dxa"/>
-        </w:tcPr>
-        <w:p>
-          <w:pPr>
-            <w:pStyle w:val="Header"/>
-            <w:ind w:left="-115"/>
-          </w:pPr>
-        </w:p>
-      </w:tc>
-      <w:tc>
-        <w:tcPr>
-          <w:tcW w:w="9090" w:type="dxa"/>
-        </w:tcPr>
-        <w:p>
-          <w:pPr>
-            <w:pStyle w:val="Header"/>
-            <w:jc w:val="center"/>
-          </w:pPr>
-          <w:r>
-            <w:t>Project Management – Assessment 1</w:t>
-          </w:r>
-        </w:p>
-      </w:tc>
-      <w:tc>
-        <w:tcPr>
-          <w:tcW w:w="135" w:type="dxa"/>
-        </w:tcPr>
-        <w:p>
-          <w:pPr>
-            <w:pStyle w:val="Header"/>
-            <w:ind w:right="-115"/>
-            <w:jc w:val="right"/>
-          </w:pPr>
-        </w:p>
-      </w:tc>
-    </w:tr>
-  </w:tbl>
   <w:p>
     <w:pPr>
       <w:pStyle w:val="Header"/>
     </w:pPr>
+    <w:r>
+      <w:ptab w:relativeTo="margin" w:alignment="center" w:leader="none"/>
+    </w:r>
+    <w:r>
+      <w:t>Project Management – Assessment 2</w:t>
+    </w:r>
+    <w:r>
+      <w:ptab w:relativeTo="margin" w:alignment="right" w:leader="none"/>
+    </w:r>
+    <w:r>
+      <w:t>Debug Documentation</w:t>
+    </w:r>
   </w:p>
 </w:hdr>
 </file>

</xml_diff>